<commit_message>
Reverted to version 8
</commit_message>
<xml_diff>
--- a/Word/Word Test3.docx
+++ b/Word/Word Test3.docx
@@ -16,15 +16,7 @@
           <w:sz w:val="72"/>
           <w:szCs w:val="72"/>
         </w:rPr>
-        <w:t xml:space="preserve">Version </w:t>
-      </w:r>
-      <w:r>
-        <w:rPr>
-          <w:rFonts w:ascii="Arial Black" w:hAnsi="Arial Black" w:cs="Aharoni"/>
-          <w:sz w:val="72"/>
-          <w:szCs w:val="72"/>
-        </w:rPr>
-        <w:t>9</w:t>
+        <w:t>Version 8</w:t>
       </w:r>
       <w:bookmarkStart w:id="0" w:name="_GoBack"/>
       <w:bookmarkEnd w:id="0"/>
@@ -722,16 +714,4 @@
     </a:ext>
   </a:extLst>
 </a:theme>
-</file>
-
-<file path=customXml/item1.xml><?xml version="1.0" encoding="utf-8"?>
-<b:Sources xmlns:b="http://schemas.openxmlformats.org/officeDocument/2006/bibliography" xmlns="http://schemas.openxmlformats.org/officeDocument/2006/bibliography" SelectedStyle="\APASixthEditionOfficeOnline.xsl" StyleName="APA" Version="6"/>
-</file>
-
-<file path=customXml/itemProps1.xml><?xml version="1.0" encoding="utf-8"?>
-<ds:datastoreItem xmlns:ds="http://schemas.openxmlformats.org/officeDocument/2006/customXml" ds:itemID="{47A27CBE-E831-44AE-A67B-145D175E2A6B}">
-  <ds:schemaRefs>
-    <ds:schemaRef ds:uri="http://schemas.openxmlformats.org/officeDocument/2006/bibliography"/>
-  </ds:schemaRefs>
-</ds:datastoreItem>
 </file>
</xml_diff>